<commit_message>
finalize the finalized Kurzbeschreibung
</commit_message>
<xml_diff>
--- a/Dokumente/Kurzbeschreibung_MyWealth.docx
+++ b/Dokumente/Kurzbeschreibung_MyWealth.docx
@@ -40,9 +40,12 @@
     </w:p>
     <w:p>
       <w:pPr>
-        <w:rPr>
-          <w:rFonts w:ascii="Segoe UI" w:hAnsi="Segoe UI" w:cs="Segoe UI"/>
-          <w:color w:val="24292E"/>
+        <w:spacing w:line="276" w:lineRule="auto"/>
+        <w:rPr>
+          <w:rFonts w:ascii="Segoe UI" w:hAnsi="Segoe UI" w:cs="Segoe UI"/>
+          <w:color w:val="24292E"/>
+          <w:sz w:val="24"/>
+          <w:szCs w:val="24"/>
           <w:shd w:val="clear" w:color="auto" w:fill="FFFFFF"/>
           <w:lang w:val="de-DE"/>
         </w:rPr>
@@ -51,6 +54,8 @@
         <w:rPr>
           <w:rFonts w:ascii="Segoe UI" w:hAnsi="Segoe UI" w:cs="Segoe UI"/>
           <w:color w:val="24292E"/>
+          <w:sz w:val="24"/>
+          <w:szCs w:val="24"/>
           <w:shd w:val="clear" w:color="auto" w:fill="FFFFFF"/>
           <w:lang w:val="de-DE"/>
         </w:rPr>
@@ -59,9 +64,12 @@
     </w:p>
     <w:p>
       <w:pPr>
-        <w:rPr>
-          <w:rFonts w:ascii="Segoe UI" w:hAnsi="Segoe UI" w:cs="Segoe UI"/>
-          <w:color w:val="24292E"/>
+        <w:spacing w:line="276" w:lineRule="auto"/>
+        <w:rPr>
+          <w:rFonts w:ascii="Segoe UI" w:hAnsi="Segoe UI" w:cs="Segoe UI"/>
+          <w:color w:val="24292E"/>
+          <w:sz w:val="24"/>
+          <w:szCs w:val="24"/>
           <w:shd w:val="clear" w:color="auto" w:fill="FFFFFF"/>
           <w:lang w:val="de-DE"/>
         </w:rPr>
@@ -70,6 +78,8 @@
         <w:rPr>
           <w:rFonts w:ascii="Segoe UI" w:hAnsi="Segoe UI" w:cs="Segoe UI"/>
           <w:color w:val="24292E"/>
+          <w:sz w:val="24"/>
+          <w:szCs w:val="24"/>
           <w:shd w:val="clear" w:color="auto" w:fill="FFFFFF"/>
           <w:lang w:val="de-DE"/>
         </w:rPr>
@@ -80,6 +90,8 @@
         <w:rPr>
           <w:rFonts w:ascii="Segoe UI" w:hAnsi="Segoe UI" w:cs="Segoe UI"/>
           <w:color w:val="24292E"/>
+          <w:sz w:val="24"/>
+          <w:szCs w:val="24"/>
           <w:shd w:val="clear" w:color="auto" w:fill="FFFFFF"/>
           <w:lang w:val="de-DE"/>
         </w:rPr>
@@ -90,26 +102,22 @@
         <w:rPr>
           <w:rFonts w:ascii="Segoe UI" w:hAnsi="Segoe UI" w:cs="Segoe UI"/>
           <w:color w:val="24292E"/>
-          <w:shd w:val="clear" w:color="auto" w:fill="FFFFFF"/>
-          <w:lang w:val="de-DE"/>
-        </w:rPr>
-        <w:t xml:space="preserve"> Webapp dient allen Menschen dazu, ihren Reichtum in Form von Sachanlagen besser zu überblicken. Mit dieser Anwendung wird es möglich sein, seine Immobilien, seine Luxusuhren, seinen Fuhrpark oder den Marktwert anderer hochpreisiger Sachanlagen persistent zu speichern und mithilfe eines Dashboards übersichtlich zu verwalten.</w:t>
-      </w:r>
-      <w:r>
-        <w:rPr>
-          <w:rFonts w:ascii="Segoe UI" w:hAnsi="Segoe UI" w:cs="Segoe UI"/>
-          <w:color w:val="24292E"/>
-          <w:shd w:val="clear" w:color="auto" w:fill="FFFFFF"/>
-          <w:lang w:val="de-DE"/>
-        </w:rPr>
-        <w:t xml:space="preserve"> </w:t>
+          <w:sz w:val="24"/>
+          <w:szCs w:val="24"/>
+          <w:shd w:val="clear" w:color="auto" w:fill="FFFFFF"/>
+          <w:lang w:val="de-DE"/>
+        </w:rPr>
+        <w:t xml:space="preserve"> Webapp dient allen Menschen dazu, ihren Reichtum in Form von Sachanlagen besser zu überblicken. Mit dieser Anwendung wird es möglich sein, seine Immobilien, seine Luxusuhren, seinen Fuhrpark oder den Marktwert anderer hochpreisiger Sachanlagen persistent zu speichern und mithilfe eines Dashboards übersichtlich zu verwalten. </w:t>
       </w:r>
     </w:p>
     <w:p>
       <w:pPr>
-        <w:rPr>
-          <w:rFonts w:ascii="Segoe UI" w:hAnsi="Segoe UI" w:cs="Segoe UI"/>
-          <w:color w:val="24292E"/>
+        <w:spacing w:line="276" w:lineRule="auto"/>
+        <w:rPr>
+          <w:rFonts w:ascii="Segoe UI" w:hAnsi="Segoe UI" w:cs="Segoe UI"/>
+          <w:color w:val="24292E"/>
+          <w:sz w:val="24"/>
+          <w:szCs w:val="24"/>
           <w:shd w:val="clear" w:color="auto" w:fill="FFFFFF"/>
           <w:lang w:val="de-DE"/>
         </w:rPr>
@@ -118,6 +126,8 @@
         <w:rPr>
           <w:rFonts w:ascii="Segoe UI" w:hAnsi="Segoe UI" w:cs="Segoe UI"/>
           <w:color w:val="24292E"/>
+          <w:sz w:val="24"/>
+          <w:szCs w:val="24"/>
           <w:shd w:val="clear" w:color="auto" w:fill="FFFFFF"/>
           <w:lang w:val="de-DE"/>
         </w:rPr>
@@ -127,6 +137,8 @@
         <w:rPr>
           <w:rFonts w:ascii="Segoe UI" w:hAnsi="Segoe UI" w:cs="Segoe UI"/>
           <w:color w:val="24292E"/>
+          <w:sz w:val="24"/>
+          <w:szCs w:val="24"/>
           <w:shd w:val="clear" w:color="auto" w:fill="FFFFFF"/>
           <w:lang w:val="de-DE"/>
         </w:rPr>
@@ -137,6 +149,8 @@
         <w:rPr>
           <w:rFonts w:ascii="Segoe UI" w:hAnsi="Segoe UI" w:cs="Segoe UI"/>
           <w:color w:val="24292E"/>
+          <w:sz w:val="24"/>
+          <w:szCs w:val="24"/>
           <w:shd w:val="clear" w:color="auto" w:fill="FFFFFF"/>
           <w:lang w:val="de-DE"/>
         </w:rPr>
@@ -147,6 +161,8 @@
         <w:rPr>
           <w:rFonts w:ascii="Segoe UI" w:hAnsi="Segoe UI" w:cs="Segoe UI"/>
           <w:color w:val="24292E"/>
+          <w:sz w:val="24"/>
+          <w:szCs w:val="24"/>
           <w:shd w:val="clear" w:color="auto" w:fill="FFFFFF"/>
           <w:lang w:val="de-DE"/>
         </w:rPr>
@@ -155,7 +171,13 @@
     </w:p>
     <w:p>
       <w:pPr>
-        <w:rPr>
+        <w:spacing w:line="276" w:lineRule="auto"/>
+        <w:rPr>
+          <w:rFonts w:ascii="Segoe UI" w:hAnsi="Segoe UI" w:cs="Segoe UI"/>
+          <w:color w:val="24292E"/>
+          <w:sz w:val="24"/>
+          <w:szCs w:val="24"/>
+          <w:shd w:val="clear" w:color="auto" w:fill="FFFFFF"/>
           <w:lang w:val="de-DE"/>
         </w:rPr>
       </w:pPr>
@@ -163,6 +185,8 @@
         <w:rPr>
           <w:rFonts w:ascii="Segoe UI" w:hAnsi="Segoe UI" w:cs="Segoe UI"/>
           <w:color w:val="24292E"/>
+          <w:sz w:val="24"/>
+          <w:szCs w:val="24"/>
           <w:shd w:val="clear" w:color="auto" w:fill="FFFFFF"/>
           <w:lang w:val="de-DE"/>
         </w:rPr>
@@ -173,6 +197,8 @@
         <w:rPr>
           <w:rFonts w:ascii="Segoe UI" w:hAnsi="Segoe UI" w:cs="Segoe UI"/>
           <w:color w:val="24292E"/>
+          <w:sz w:val="24"/>
+          <w:szCs w:val="24"/>
           <w:shd w:val="clear" w:color="auto" w:fill="FFFFFF"/>
           <w:lang w:val="de-DE"/>
         </w:rPr>
@@ -183,12 +209,314 @@
         <w:rPr>
           <w:rFonts w:ascii="Segoe UI" w:hAnsi="Segoe UI" w:cs="Segoe UI"/>
           <w:color w:val="24292E"/>
+          <w:sz w:val="24"/>
+          <w:szCs w:val="24"/>
           <w:shd w:val="clear" w:color="auto" w:fill="FFFFFF"/>
           <w:lang w:val="de-DE"/>
         </w:rPr>
         <w:t>-Verwaltungsanwendung.</w:t>
       </w:r>
+    </w:p>
+    <w:p>
+      <w:pPr>
+        <w:spacing w:line="276" w:lineRule="auto"/>
+        <w:rPr>
+          <w:rFonts w:ascii="Segoe UI" w:hAnsi="Segoe UI" w:cs="Segoe UI"/>
+          <w:color w:val="24292E"/>
+          <w:sz w:val="24"/>
+          <w:szCs w:val="24"/>
+          <w:shd w:val="clear" w:color="auto" w:fill="FFFFFF"/>
+          <w:lang w:val="de-DE"/>
+        </w:rPr>
+      </w:pPr>
+    </w:p>
+    <w:p>
+      <w:pPr>
+        <w:spacing w:line="276" w:lineRule="auto"/>
+        <w:rPr>
+          <w:rFonts w:ascii="Segoe UI" w:hAnsi="Segoe UI" w:cs="Segoe UI"/>
+          <w:color w:val="24292E"/>
+          <w:sz w:val="24"/>
+          <w:szCs w:val="24"/>
+          <w:shd w:val="clear" w:color="auto" w:fill="FFFFFF"/>
+          <w:lang w:val="de-DE"/>
+        </w:rPr>
+      </w:pPr>
+    </w:p>
+    <w:p>
+      <w:pPr>
+        <w:rPr>
+          <w:rFonts w:ascii="Segoe UI" w:hAnsi="Segoe UI" w:cs="Segoe UI"/>
+          <w:b/>
+          <w:color w:val="24292E"/>
+          <w:sz w:val="28"/>
+          <w:shd w:val="clear" w:color="auto" w:fill="FFFFFF"/>
+          <w:lang w:val="de-DE"/>
+        </w:rPr>
+      </w:pPr>
       <w:bookmarkStart w:id="0" w:name="_GoBack"/>
+      <w:r>
+        <w:rPr>
+          <w:rFonts w:ascii="Segoe UI" w:hAnsi="Segoe UI" w:cs="Segoe UI"/>
+          <w:b/>
+          <w:color w:val="24292E"/>
+          <w:sz w:val="28"/>
+          <w:shd w:val="clear" w:color="auto" w:fill="FFFFFF"/>
+          <w:lang w:val="de-DE"/>
+        </w:rPr>
+        <w:lastRenderedPageBreak/>
+        <w:t>Die Client Anwendung</w:t>
+      </w:r>
+    </w:p>
+    <w:p>
+      <w:pPr>
+        <w:spacing w:line="276" w:lineRule="auto"/>
+        <w:rPr>
+          <w:rFonts w:ascii="Segoe UI" w:hAnsi="Segoe UI" w:cs="Segoe UI"/>
+          <w:color w:val="24292E"/>
+          <w:sz w:val="24"/>
+          <w:shd w:val="clear" w:color="auto" w:fill="FFFFFF"/>
+          <w:lang w:val="de-DE"/>
+        </w:rPr>
+      </w:pPr>
+      <w:r>
+        <w:rPr>
+          <w:rFonts w:ascii="Segoe UI" w:hAnsi="Segoe UI" w:cs="Segoe UI"/>
+          <w:color w:val="24292E"/>
+          <w:sz w:val="24"/>
+          <w:shd w:val="clear" w:color="auto" w:fill="FFFFFF"/>
+          <w:lang w:val="de-DE"/>
+        </w:rPr>
+        <w:t xml:space="preserve">Die </w:t>
+      </w:r>
+      <w:proofErr w:type="spellStart"/>
+      <w:r>
+        <w:rPr>
+          <w:rFonts w:ascii="Segoe UI" w:hAnsi="Segoe UI" w:cs="Segoe UI"/>
+          <w:color w:val="24292E"/>
+          <w:sz w:val="24"/>
+          <w:shd w:val="clear" w:color="auto" w:fill="FFFFFF"/>
+          <w:lang w:val="de-DE"/>
+        </w:rPr>
+        <w:t>MyWealth</w:t>
+      </w:r>
+      <w:proofErr w:type="spellEnd"/>
+      <w:r>
+        <w:rPr>
+          <w:rFonts w:ascii="Segoe UI" w:hAnsi="Segoe UI" w:cs="Segoe UI"/>
+          <w:color w:val="24292E"/>
+          <w:sz w:val="24"/>
+          <w:shd w:val="clear" w:color="auto" w:fill="FFFFFF"/>
+          <w:lang w:val="de-DE"/>
+        </w:rPr>
+        <w:t xml:space="preserve">-Webservice-Testmaschine ist eine simple Client-Anwendung. Nachdem jegliche Versuche fehlschlugen, den über Authentifizierungsmechanismen abgesicherte Webservice zu konsumieren, haben wir </w:t>
+      </w:r>
+      <w:r>
+        <w:rPr>
+          <w:rFonts w:ascii="Segoe UI" w:hAnsi="Segoe UI" w:cs="Segoe UI"/>
+          <w:color w:val="24292E"/>
+          <w:sz w:val="24"/>
+          <w:shd w:val="clear" w:color="auto" w:fill="FFFFFF"/>
+          <w:lang w:val="de-DE"/>
+        </w:rPr>
+        <w:t>nun doch</w:t>
+      </w:r>
+      <w:r>
+        <w:rPr>
+          <w:rFonts w:ascii="Segoe UI" w:hAnsi="Segoe UI" w:cs="Segoe UI"/>
+          <w:color w:val="24292E"/>
+          <w:sz w:val="24"/>
+          <w:shd w:val="clear" w:color="auto" w:fill="FFFFFF"/>
+          <w:lang w:val="de-DE"/>
+        </w:rPr>
+        <w:t xml:space="preserve"> eine Lösung gefunden. Um den Webservice dennoch mit einer FORM-Authentifizierung abzusichern haben wir uns für die </w:t>
+      </w:r>
+      <w:proofErr w:type="spellStart"/>
+      <w:r>
+        <w:rPr>
+          <w:rFonts w:ascii="Segoe UI" w:hAnsi="Segoe UI" w:cs="Segoe UI"/>
+          <w:color w:val="24292E"/>
+          <w:sz w:val="24"/>
+          <w:shd w:val="clear" w:color="auto" w:fill="FFFFFF"/>
+          <w:lang w:val="de-DE"/>
+        </w:rPr>
+        <w:t>spartanischste</w:t>
+      </w:r>
+      <w:proofErr w:type="spellEnd"/>
+      <w:r>
+        <w:rPr>
+          <w:rFonts w:ascii="Segoe UI" w:hAnsi="Segoe UI" w:cs="Segoe UI"/>
+          <w:color w:val="24292E"/>
+          <w:sz w:val="24"/>
+          <w:shd w:val="clear" w:color="auto" w:fill="FFFFFF"/>
+          <w:lang w:val="de-DE"/>
+        </w:rPr>
+        <w:t xml:space="preserve"> Variante a</w:t>
+      </w:r>
+      <w:r>
+        <w:rPr>
+          <w:rFonts w:ascii="Segoe UI" w:hAnsi="Segoe UI" w:cs="Segoe UI"/>
+          <w:color w:val="24292E"/>
+          <w:sz w:val="24"/>
+          <w:shd w:val="clear" w:color="auto" w:fill="FFFFFF"/>
+          <w:lang w:val="de-DE"/>
+        </w:rPr>
+        <w:t>ller</w:t>
+      </w:r>
+      <w:r>
+        <w:rPr>
+          <w:rFonts w:ascii="Segoe UI" w:hAnsi="Segoe UI" w:cs="Segoe UI"/>
+          <w:color w:val="24292E"/>
+          <w:sz w:val="24"/>
+          <w:shd w:val="clear" w:color="auto" w:fill="FFFFFF"/>
+          <w:lang w:val="de-DE"/>
+        </w:rPr>
+        <w:t xml:space="preserve"> Client-Anwendungen entschieden, entspricht aber dennoch allen </w:t>
+      </w:r>
+      <w:r>
+        <w:rPr>
+          <w:rFonts w:ascii="Segoe UI" w:hAnsi="Segoe UI" w:cs="Segoe UI"/>
+          <w:color w:val="24292E"/>
+          <w:sz w:val="24"/>
+          <w:shd w:val="clear" w:color="auto" w:fill="FFFFFF"/>
+          <w:lang w:val="de-DE"/>
+        </w:rPr>
+        <w:t xml:space="preserve">gestellten </w:t>
+      </w:r>
+      <w:r>
+        <w:rPr>
+          <w:rFonts w:ascii="Segoe UI" w:hAnsi="Segoe UI" w:cs="Segoe UI"/>
+          <w:color w:val="24292E"/>
+          <w:sz w:val="24"/>
+          <w:shd w:val="clear" w:color="auto" w:fill="FFFFFF"/>
+          <w:lang w:val="de-DE"/>
+        </w:rPr>
+        <w:t xml:space="preserve">Anforderungen </w:t>
+      </w:r>
+      <w:r>
+        <w:rPr>
+          <w:rFonts w:ascii="Segoe UI" w:hAnsi="Segoe UI" w:cs="Segoe UI"/>
+          <w:color w:val="24292E"/>
+          <w:sz w:val="24"/>
+          <w:shd w:val="clear" w:color="auto" w:fill="FFFFFF"/>
+          <w:lang w:val="de-DE"/>
+        </w:rPr>
+        <w:t>an die Funktionen der Anwendung</w:t>
+      </w:r>
+      <w:r>
+        <w:rPr>
+          <w:rFonts w:ascii="Segoe UI" w:hAnsi="Segoe UI" w:cs="Segoe UI"/>
+          <w:color w:val="24292E"/>
+          <w:sz w:val="24"/>
+          <w:shd w:val="clear" w:color="auto" w:fill="FFFFFF"/>
+          <w:lang w:val="de-DE"/>
+        </w:rPr>
+        <w:t>. Auf einer HTML Seite werden dem Nutzer verschiedene Selektion</w:t>
+      </w:r>
+      <w:r>
+        <w:rPr>
+          <w:rFonts w:ascii="Segoe UI" w:hAnsi="Segoe UI" w:cs="Segoe UI"/>
+          <w:color w:val="24292E"/>
+          <w:sz w:val="24"/>
+          <w:shd w:val="clear" w:color="auto" w:fill="FFFFFF"/>
+          <w:lang w:val="de-DE"/>
+        </w:rPr>
+        <w:t>s</w:t>
+      </w:r>
+      <w:r>
+        <w:rPr>
+          <w:rFonts w:ascii="Segoe UI" w:hAnsi="Segoe UI" w:cs="Segoe UI"/>
+          <w:color w:val="24292E"/>
+          <w:sz w:val="24"/>
+          <w:shd w:val="clear" w:color="auto" w:fill="FFFFFF"/>
+          <w:lang w:val="de-DE"/>
+        </w:rPr>
+        <w:t xml:space="preserve">-Möglichkeiten </w:t>
+      </w:r>
+      <w:r>
+        <w:rPr>
+          <w:rFonts w:ascii="Segoe UI" w:hAnsi="Segoe UI" w:cs="Segoe UI"/>
+          <w:color w:val="24292E"/>
+          <w:sz w:val="24"/>
+          <w:shd w:val="clear" w:color="auto" w:fill="FFFFFF"/>
+          <w:lang w:val="de-DE"/>
+        </w:rPr>
+        <w:t xml:space="preserve">des Rest-Services </w:t>
+      </w:r>
+      <w:r>
+        <w:rPr>
+          <w:rFonts w:ascii="Segoe UI" w:hAnsi="Segoe UI" w:cs="Segoe UI"/>
+          <w:color w:val="24292E"/>
+          <w:sz w:val="24"/>
+          <w:shd w:val="clear" w:color="auto" w:fill="FFFFFF"/>
+          <w:lang w:val="de-DE"/>
+        </w:rPr>
+        <w:t>gegeben. Wird eine Selektions-Variante gewählt, werden die Daten des Webservices im Browser dargestellt. Über Vorwärts und Rückwärts-Navigation im Browser bleibt der Nutzer dennoch im Kontext der Client-Anwendung. Die Anwendung liegt im Ordner „</w:t>
+      </w:r>
+      <w:proofErr w:type="spellStart"/>
+      <w:r>
+        <w:rPr>
+          <w:rFonts w:ascii="Segoe UI" w:hAnsi="Segoe UI" w:cs="Segoe UI"/>
+          <w:color w:val="24292E"/>
+          <w:sz w:val="24"/>
+          <w:shd w:val="clear" w:color="auto" w:fill="FFFFFF"/>
+          <w:lang w:val="de-DE"/>
+        </w:rPr>
+        <w:t>ClientAnwe</w:t>
+      </w:r>
+      <w:r>
+        <w:rPr>
+          <w:rFonts w:ascii="Segoe UI" w:hAnsi="Segoe UI" w:cs="Segoe UI"/>
+          <w:color w:val="24292E"/>
+          <w:sz w:val="24"/>
+          <w:shd w:val="clear" w:color="auto" w:fill="FFFFFF"/>
+          <w:lang w:val="de-DE"/>
+        </w:rPr>
+        <w:t>n</w:t>
+      </w:r>
+      <w:r>
+        <w:rPr>
+          <w:rFonts w:ascii="Segoe UI" w:hAnsi="Segoe UI" w:cs="Segoe UI"/>
+          <w:color w:val="24292E"/>
+          <w:sz w:val="24"/>
+          <w:shd w:val="clear" w:color="auto" w:fill="FFFFFF"/>
+          <w:lang w:val="de-DE"/>
+        </w:rPr>
+        <w:t>dung</w:t>
+      </w:r>
+      <w:proofErr w:type="spellEnd"/>
+      <w:r>
+        <w:rPr>
+          <w:rFonts w:ascii="Segoe UI" w:hAnsi="Segoe UI" w:cs="Segoe UI"/>
+          <w:color w:val="24292E"/>
+          <w:sz w:val="24"/>
+          <w:shd w:val="clear" w:color="auto" w:fill="FFFFFF"/>
+          <w:lang w:val="de-DE"/>
+        </w:rPr>
+        <w:t xml:space="preserve">“ – </w:t>
+      </w:r>
+      <w:proofErr w:type="spellStart"/>
+      <w:r>
+        <w:rPr>
+          <w:rFonts w:ascii="Segoe UI" w:hAnsi="Segoe UI" w:cs="Segoe UI"/>
+          <w:color w:val="24292E"/>
+          <w:sz w:val="24"/>
+          <w:shd w:val="clear" w:color="auto" w:fill="FFFFFF"/>
+          <w:lang w:val="de-DE"/>
+        </w:rPr>
+        <w:t>probier</w:t>
+      </w:r>
+      <w:proofErr w:type="spellEnd"/>
+      <w:r>
+        <w:rPr>
+          <w:rFonts w:ascii="Segoe UI" w:hAnsi="Segoe UI" w:cs="Segoe UI"/>
+          <w:color w:val="24292E"/>
+          <w:sz w:val="24"/>
+          <w:shd w:val="clear" w:color="auto" w:fill="FFFFFF"/>
+          <w:lang w:val="de-DE"/>
+        </w:rPr>
+        <w:t xml:space="preserve"> es einfach mal aus.</w:t>
+      </w:r>
       <w:bookmarkEnd w:id="0"/>
     </w:p>
     <w:sectPr>

</xml_diff>